<commit_message>
Updated -localization translate-batches-journals.docx Added - translate-localization-guidelines.docx Specific guidelines and issues to be addressed during the translation-localization process
</commit_message>
<xml_diff>
--- a/localization-translation-guidelines/translate-batches-journals.docx
+++ b/localization-translation-guidelines/translate-batches-journals.docx
@@ -832,7 +832,36 @@
         <w:rPr>
           <w:lang w:val="x-none"/>
         </w:rPr>
-        <w:t xml:space="preserve"> file, which is the master language file for osFinancials/TurboCASH (from TurboCASH3/4/5 to osFinancials4/5 and beyond), currently contains labels related to "Batch." This "Batch" terminology often leads to confusion and inaccurate translations, especially when it's misconstrued as "Stock" or "Inventory" modules in other languages. This issue is compounded because </w:t>
+        <w:t xml:space="preserve"> file, which is the master language file for osFinancials/TurboCASH (from TurboCASH</w:t>
+      </w:r>
+      <w:r>
+        <w:rPr>
+          <w:lang w:val="x-none"/>
+        </w:rPr>
+        <w:t>2/</w:t>
+      </w:r>
+      <w:r>
+        <w:rPr>
+          <w:lang w:val="x-none"/>
+        </w:rPr>
+        <w:t xml:space="preserve">3/4/5 to osFinancials4/5 and beyond), currently contains labels related to "Batch." </w:t>
+      </w:r>
+    </w:p>
+    <w:p>
+      <w:pPr>
+        <w:autoSpaceDE w:val="0"/>
+        <w:autoSpaceDN w:val="0"/>
+        <w:adjustRightInd w:val="0"/>
+        <w:spacing w:before="75" w:after="75" w:line="360" w:lineRule="auto"/>
+        <w:rPr>
+          <w:lang w:val="x-none"/>
+        </w:rPr>
+      </w:pPr>
+      <w:r>
+        <w:rPr>
+          <w:lang w:val="x-none"/>
+        </w:rPr>
+        <w:t xml:space="preserve">This "Batch" terminology often leads to confusion and inaccurate translations, especially when it's misconstrued as "Stock" or "Inventory" modules in other languages. This issue is compounded because </w:t>
       </w:r>
       <w:proofErr w:type="spellStart"/>
       <w:r>
@@ -1312,6 +1341,7 @@
           <w:bCs/>
           <w:lang w:val="x-none"/>
         </w:rPr>
+        <w:lastRenderedPageBreak/>
         <w:t>For Translators and Localizers:</w:t>
       </w:r>
       <w:r>
@@ -1378,7 +1408,6 @@
         <w:rPr>
           <w:lang w:val="x-none"/>
         </w:rPr>
-        <w:lastRenderedPageBreak/>
         <w:t xml:space="preserve">Make a copy of the existing </w:t>
       </w:r>
       <w:proofErr w:type="spellStart"/>
@@ -1503,17 +1532,7 @@
           <w:sz w:val="26"/>
           <w:szCs w:val="26"/>
         </w:rPr>
-        <w:t xml:space="preserve">Table of Changes to </w:t>
-      </w:r>
-      <w:proofErr w:type="gramStart"/>
-      <w:r>
-        <w:rPr>
-          <w:rFonts w:asciiTheme="majorHAnsi" w:eastAsiaTheme="majorEastAsia" w:hAnsiTheme="majorHAnsi" w:cstheme="majorBidi"/>
-          <w:color w:val="2F5496" w:themeColor="accent1" w:themeShade="BF"/>
-          <w:sz w:val="26"/>
-          <w:szCs w:val="26"/>
-        </w:rPr>
-        <w:t>the  English-</w:t>
+        <w:t>Table of Changes to the  English-</w:t>
       </w:r>
       <w:proofErr w:type="spellStart"/>
       <w:r>
@@ -1526,7 +1545,6 @@
         <w:t>journal.dfm</w:t>
       </w:r>
       <w:proofErr w:type="spellEnd"/>
-      <w:proofErr w:type="gramEnd"/>
       <w:r>
         <w:rPr>
           <w:rFonts w:asciiTheme="majorHAnsi" w:eastAsiaTheme="majorEastAsia" w:hAnsiTheme="majorHAnsi" w:cstheme="majorBidi"/>
@@ -3022,6 +3040,7 @@
               <w:rPr>
                 <w:lang w:val="x-none"/>
               </w:rPr>
+              <w:lastRenderedPageBreak/>
               <w:t>439</w:t>
             </w:r>
           </w:p>
@@ -3111,7 +3130,6 @@
               <w:rPr>
                 <w:lang w:val="x-none"/>
               </w:rPr>
-              <w:lastRenderedPageBreak/>
               <w:t>442</w:t>
             </w:r>
           </w:p>
@@ -8251,21 +8269,11 @@
     </w:tbl>
     <w:p>
       <w:pPr>
-        <w:autoSpaceDE w:val="0"/>
-        <w:autoSpaceDN w:val="0"/>
-        <w:adjustRightInd w:val="0"/>
-        <w:spacing w:before="75" w:after="75" w:line="360" w:lineRule="auto"/>
-        <w:rPr>
-          <w:lang w:val="x-none"/>
-        </w:rPr>
-      </w:pPr>
-    </w:p>
-    <w:p>
-      <w:pPr>
         <w:pStyle w:val="Heading1"/>
       </w:pPr>
       <w:bookmarkStart w:id="6" w:name="_Toc204567921"/>
       <w:r>
+        <w:lastRenderedPageBreak/>
         <w:t>Batches Stock (inventory) processing for the Location/Batch/Serials Plugin</w:t>
       </w:r>
       <w:bookmarkEnd w:id="6"/>
@@ -8276,118 +8284,426 @@
         <w:autoSpaceDN w:val="0"/>
         <w:adjustRightInd w:val="0"/>
         <w:spacing w:before="75" w:after="75" w:line="360" w:lineRule="auto"/>
-        <w:rPr>
-          <w:lang w:val="x-none"/>
-        </w:rPr>
       </w:pPr>
       <w:r>
-        <w:rPr>
-          <w:lang w:val="x-none"/>
-        </w:rPr>
-        <w:t xml:space="preserve">The following labels relating to  batches </w:t>
-      </w:r>
-    </w:p>
-    <w:p>
-      <w:pPr>
-        <w:numPr>
-          <w:ilvl w:val="0"/>
-          <w:numId w:val="67"/>
-        </w:numPr>
-        <w:autoSpaceDE w:val="0"/>
-        <w:autoSpaceDN w:val="0"/>
-        <w:adjustRightInd w:val="0"/>
-        <w:spacing w:before="75" w:after="75" w:line="360" w:lineRule="auto"/>
-        <w:rPr>
-          <w:lang w:val="x-none"/>
-        </w:rPr>
-      </w:pPr>
-      <w:proofErr w:type="spellStart"/>
-      <w:r>
-        <w:rPr>
-          <w:lang w:val="x-none"/>
-        </w:rPr>
-        <w:t>LabelID</w:t>
-      </w:r>
-      <w:proofErr w:type="spellEnd"/>
-      <w:r>
-        <w:rPr>
-          <w:lang w:val="x-none"/>
-        </w:rPr>
-        <w:t xml:space="preserve"> 906554 - Outdated batch</w:t>
-      </w:r>
-    </w:p>
-    <w:p>
-      <w:pPr>
-        <w:numPr>
-          <w:ilvl w:val="0"/>
-          <w:numId w:val="67"/>
-        </w:numPr>
-        <w:autoSpaceDE w:val="0"/>
-        <w:autoSpaceDN w:val="0"/>
-        <w:adjustRightInd w:val="0"/>
-        <w:spacing w:before="75" w:after="75" w:line="360" w:lineRule="auto"/>
-        <w:rPr>
-          <w:lang w:val="x-none"/>
-        </w:rPr>
-      </w:pPr>
-      <w:proofErr w:type="spellStart"/>
-      <w:r>
-        <w:rPr>
-          <w:lang w:val="x-none"/>
-        </w:rPr>
-        <w:t>LabelID</w:t>
-      </w:r>
-      <w:proofErr w:type="spellEnd"/>
-      <w:r>
-        <w:rPr>
-          <w:lang w:val="x-none"/>
-        </w:rPr>
-        <w:t xml:space="preserve"> 906555</w:t>
+        <w:t xml:space="preserve">The list of translations confirms the correct usage of </w:t>
       </w:r>
       <w:r>
         <w:rPr>
-          <w:lang w:val="x-none"/>
+          <w:b/>
+          <w:bCs/>
         </w:rPr>
-        <w:tab/>
-        <w:t>- Batch bought from supplier</w:t>
+        <w:t>"Batch"</w:t>
+      </w:r>
+      <w:r>
+        <w:t xml:space="preserve"> in the Stock/Inventory module:</w:t>
       </w:r>
     </w:p>
-    <w:p>
-      <w:pPr>
-        <w:numPr>
-          <w:ilvl w:val="0"/>
-          <w:numId w:val="67"/>
-        </w:numPr>
-        <w:autoSpaceDE w:val="0"/>
-        <w:autoSpaceDN w:val="0"/>
-        <w:adjustRightInd w:val="0"/>
-        <w:spacing w:before="75" w:after="75" w:line="360" w:lineRule="auto"/>
-        <w:rPr>
-          <w:lang w:val="x-none"/>
-        </w:rPr>
-      </w:pPr>
-      <w:proofErr w:type="spellStart"/>
-      <w:r>
-        <w:rPr>
-          <w:lang w:val="x-none"/>
-        </w:rPr>
-        <w:t>LabelID</w:t>
-      </w:r>
-      <w:proofErr w:type="spellEnd"/>
-      <w:r>
-        <w:rPr>
-          <w:lang w:val="x-none"/>
-        </w:rPr>
-        <w:t xml:space="preserve"> 906556</w:t>
-      </w:r>
-      <w:r>
-        <w:rPr>
-          <w:lang w:val="x-none"/>
-        </w:rPr>
-        <w:tab/>
-        <w:t>- Batch sold to customer</w:t>
-      </w:r>
-    </w:p>
+    <w:tbl>
+      <w:tblPr>
+        <w:tblW w:w="0" w:type="auto"/>
+        <w:tblCellSpacing w:w="15" w:type="dxa"/>
+        <w:tblCellMar>
+          <w:top w:w="15" w:type="dxa"/>
+          <w:left w:w="15" w:type="dxa"/>
+          <w:bottom w:w="15" w:type="dxa"/>
+          <w:right w:w="15" w:type="dxa"/>
+        </w:tblCellMar>
+        <w:tblLook w:val="04A0" w:firstRow="1" w:lastRow="0" w:firstColumn="1" w:lastColumn="0" w:noHBand="0" w:noVBand="1"/>
+      </w:tblPr>
+      <w:tblGrid>
+        <w:gridCol w:w="745"/>
+        <w:gridCol w:w="2524"/>
+        <w:gridCol w:w="2058"/>
+      </w:tblGrid>
+      <w:tr>
+        <w:trPr>
+          <w:tblHeader/>
+          <w:tblCellSpacing w:w="15" w:type="dxa"/>
+        </w:trPr>
+        <w:tc>
+          <w:tcPr>
+            <w:tcW w:w="0" w:type="auto"/>
+            <w:vAlign w:val="center"/>
+            <w:hideMark/>
+          </w:tcPr>
+          <w:p>
+            <w:pPr>
+              <w:autoSpaceDE w:val="0"/>
+              <w:autoSpaceDN w:val="0"/>
+              <w:adjustRightInd w:val="0"/>
+              <w:spacing w:before="75" w:after="75" w:line="360" w:lineRule="auto"/>
+            </w:pPr>
+            <w:r>
+              <w:t>Code</w:t>
+            </w:r>
+          </w:p>
+        </w:tc>
+        <w:tc>
+          <w:tcPr>
+            <w:tcW w:w="0" w:type="auto"/>
+            <w:vAlign w:val="center"/>
+            <w:hideMark/>
+          </w:tcPr>
+          <w:p>
+            <w:pPr>
+              <w:autoSpaceDE w:val="0"/>
+              <w:autoSpaceDN w:val="0"/>
+              <w:adjustRightInd w:val="0"/>
+              <w:spacing w:before="75" w:after="75" w:line="360" w:lineRule="auto"/>
+            </w:pPr>
+            <w:r>
+              <w:t>English Source Text</w:t>
+            </w:r>
+          </w:p>
+        </w:tc>
+        <w:tc>
+          <w:tcPr>
+            <w:tcW w:w="0" w:type="auto"/>
+            <w:vAlign w:val="center"/>
+            <w:hideMark/>
+          </w:tcPr>
+          <w:p>
+            <w:pPr>
+              <w:autoSpaceDE w:val="0"/>
+              <w:autoSpaceDN w:val="0"/>
+              <w:adjustRightInd w:val="0"/>
+              <w:spacing w:before="75" w:after="75" w:line="360" w:lineRule="auto"/>
+            </w:pPr>
+            <w:r>
+              <w:t>Context</w:t>
+            </w:r>
+          </w:p>
+        </w:tc>
+      </w:tr>
+      <w:tr>
+        <w:trPr>
+          <w:tblCellSpacing w:w="15" w:type="dxa"/>
+        </w:trPr>
+        <w:tc>
+          <w:tcPr>
+            <w:tcW w:w="0" w:type="auto"/>
+            <w:vAlign w:val="center"/>
+            <w:hideMark/>
+          </w:tcPr>
+          <w:p>
+            <w:pPr>
+              <w:autoSpaceDE w:val="0"/>
+              <w:autoSpaceDN w:val="0"/>
+              <w:adjustRightInd w:val="0"/>
+              <w:spacing w:before="75" w:after="75" w:line="360" w:lineRule="auto"/>
+            </w:pPr>
+            <w:r>
+              <w:t>3398</w:t>
+            </w:r>
+          </w:p>
+        </w:tc>
+        <w:tc>
+          <w:tcPr>
+            <w:tcW w:w="0" w:type="auto"/>
+            <w:vAlign w:val="center"/>
+            <w:hideMark/>
+          </w:tcPr>
+          <w:p>
+            <w:pPr>
+              <w:autoSpaceDE w:val="0"/>
+              <w:autoSpaceDN w:val="0"/>
+              <w:adjustRightInd w:val="0"/>
+              <w:spacing w:before="75" w:after="75" w:line="360" w:lineRule="auto"/>
+            </w:pPr>
+            <w:r>
+              <w:t>Location-Serials-</w:t>
+            </w:r>
+            <w:r>
+              <w:rPr>
+                <w:b/>
+                <w:bCs/>
+              </w:rPr>
+              <w:t>Batches</w:t>
+            </w:r>
+          </w:p>
+        </w:tc>
+        <w:tc>
+          <w:tcPr>
+            <w:tcW w:w="0" w:type="auto"/>
+            <w:vAlign w:val="center"/>
+            <w:hideMark/>
+          </w:tcPr>
+          <w:p>
+            <w:pPr>
+              <w:autoSpaceDE w:val="0"/>
+              <w:autoSpaceDN w:val="0"/>
+              <w:adjustRightInd w:val="0"/>
+              <w:spacing w:before="75" w:after="75" w:line="360" w:lineRule="auto"/>
+            </w:pPr>
+            <w:r>
+              <w:t>Stock tracking</w:t>
+            </w:r>
+          </w:p>
+        </w:tc>
+      </w:tr>
+      <w:tr>
+        <w:trPr>
+          <w:tblCellSpacing w:w="15" w:type="dxa"/>
+        </w:trPr>
+        <w:tc>
+          <w:tcPr>
+            <w:tcW w:w="0" w:type="auto"/>
+            <w:vAlign w:val="center"/>
+            <w:hideMark/>
+          </w:tcPr>
+          <w:p>
+            <w:pPr>
+              <w:autoSpaceDE w:val="0"/>
+              <w:autoSpaceDN w:val="0"/>
+              <w:adjustRightInd w:val="0"/>
+              <w:spacing w:before="75" w:after="75" w:line="360" w:lineRule="auto"/>
+            </w:pPr>
+            <w:r>
+              <w:t>3683</w:t>
+            </w:r>
+          </w:p>
+        </w:tc>
+        <w:tc>
+          <w:tcPr>
+            <w:tcW w:w="0" w:type="auto"/>
+            <w:vAlign w:val="center"/>
+            <w:hideMark/>
+          </w:tcPr>
+          <w:p>
+            <w:pPr>
+              <w:autoSpaceDE w:val="0"/>
+              <w:autoSpaceDN w:val="0"/>
+              <w:adjustRightInd w:val="0"/>
+              <w:spacing w:before="75" w:after="75" w:line="360" w:lineRule="auto"/>
+            </w:pPr>
+            <w:r>
+              <w:rPr>
+                <w:b/>
+                <w:bCs/>
+              </w:rPr>
+              <w:t>Batch</w:t>
+            </w:r>
+          </w:p>
+        </w:tc>
+        <w:tc>
+          <w:tcPr>
+            <w:tcW w:w="0" w:type="auto"/>
+            <w:vAlign w:val="center"/>
+            <w:hideMark/>
+          </w:tcPr>
+          <w:p>
+            <w:pPr>
+              <w:autoSpaceDE w:val="0"/>
+              <w:autoSpaceDN w:val="0"/>
+              <w:adjustRightInd w:val="0"/>
+              <w:spacing w:before="75" w:after="75" w:line="360" w:lineRule="auto"/>
+            </w:pPr>
+            <w:r>
+              <w:t>Stock tracking</w:t>
+            </w:r>
+          </w:p>
+        </w:tc>
+      </w:tr>
+      <w:tr>
+        <w:trPr>
+          <w:tblCellSpacing w:w="15" w:type="dxa"/>
+        </w:trPr>
+        <w:tc>
+          <w:tcPr>
+            <w:tcW w:w="0" w:type="auto"/>
+            <w:vAlign w:val="center"/>
+            <w:hideMark/>
+          </w:tcPr>
+          <w:p>
+            <w:pPr>
+              <w:autoSpaceDE w:val="0"/>
+              <w:autoSpaceDN w:val="0"/>
+              <w:adjustRightInd w:val="0"/>
+              <w:spacing w:before="75" w:after="75" w:line="360" w:lineRule="auto"/>
+            </w:pPr>
+            <w:r>
+              <w:t>906554</w:t>
+            </w:r>
+          </w:p>
+        </w:tc>
+        <w:tc>
+          <w:tcPr>
+            <w:tcW w:w="0" w:type="auto"/>
+            <w:vAlign w:val="center"/>
+            <w:hideMark/>
+          </w:tcPr>
+          <w:p>
+            <w:pPr>
+              <w:autoSpaceDE w:val="0"/>
+              <w:autoSpaceDN w:val="0"/>
+              <w:adjustRightInd w:val="0"/>
+              <w:spacing w:before="75" w:after="75" w:line="360" w:lineRule="auto"/>
+            </w:pPr>
+            <w:r>
+              <w:t xml:space="preserve">Outdated </w:t>
+            </w:r>
+            <w:r>
+              <w:rPr>
+                <w:b/>
+                <w:bCs/>
+              </w:rPr>
+              <w:t>batch</w:t>
+            </w:r>
+          </w:p>
+        </w:tc>
+        <w:tc>
+          <w:tcPr>
+            <w:tcW w:w="0" w:type="auto"/>
+            <w:vAlign w:val="center"/>
+            <w:hideMark/>
+          </w:tcPr>
+          <w:p>
+            <w:pPr>
+              <w:autoSpaceDE w:val="0"/>
+              <w:autoSpaceDN w:val="0"/>
+              <w:adjustRightInd w:val="0"/>
+              <w:spacing w:before="75" w:after="75" w:line="360" w:lineRule="auto"/>
+            </w:pPr>
+            <w:r>
+              <w:t>Stock tracking (expiry)</w:t>
+            </w:r>
+          </w:p>
+        </w:tc>
+      </w:tr>
+      <w:tr>
+        <w:trPr>
+          <w:tblCellSpacing w:w="15" w:type="dxa"/>
+        </w:trPr>
+        <w:tc>
+          <w:tcPr>
+            <w:tcW w:w="0" w:type="auto"/>
+            <w:vAlign w:val="center"/>
+            <w:hideMark/>
+          </w:tcPr>
+          <w:p>
+            <w:pPr>
+              <w:autoSpaceDE w:val="0"/>
+              <w:autoSpaceDN w:val="0"/>
+              <w:adjustRightInd w:val="0"/>
+              <w:spacing w:before="75" w:after="75" w:line="360" w:lineRule="auto"/>
+            </w:pPr>
+            <w:r>
+              <w:t>906555</w:t>
+            </w:r>
+          </w:p>
+        </w:tc>
+        <w:tc>
+          <w:tcPr>
+            <w:tcW w:w="0" w:type="auto"/>
+            <w:vAlign w:val="center"/>
+            <w:hideMark/>
+          </w:tcPr>
+          <w:p>
+            <w:pPr>
+              <w:autoSpaceDE w:val="0"/>
+              <w:autoSpaceDN w:val="0"/>
+              <w:adjustRightInd w:val="0"/>
+              <w:spacing w:before="75" w:after="75" w:line="360" w:lineRule="auto"/>
+            </w:pPr>
+            <w:r>
+              <w:rPr>
+                <w:b/>
+                <w:bCs/>
+              </w:rPr>
+              <w:t>Batch</w:t>
+            </w:r>
+            <w:r>
+              <w:t xml:space="preserve"> bought from supplier</w:t>
+            </w:r>
+          </w:p>
+        </w:tc>
+        <w:tc>
+          <w:tcPr>
+            <w:tcW w:w="0" w:type="auto"/>
+            <w:vAlign w:val="center"/>
+            <w:hideMark/>
+          </w:tcPr>
+          <w:p>
+            <w:pPr>
+              <w:autoSpaceDE w:val="0"/>
+              <w:autoSpaceDN w:val="0"/>
+              <w:adjustRightInd w:val="0"/>
+              <w:spacing w:before="75" w:after="75" w:line="360" w:lineRule="auto"/>
+            </w:pPr>
+            <w:r>
+              <w:t>Stock receipt</w:t>
+            </w:r>
+          </w:p>
+        </w:tc>
+      </w:tr>
+      <w:tr>
+        <w:trPr>
+          <w:tblCellSpacing w:w="15" w:type="dxa"/>
+        </w:trPr>
+        <w:tc>
+          <w:tcPr>
+            <w:tcW w:w="0" w:type="auto"/>
+            <w:vAlign w:val="center"/>
+            <w:hideMark/>
+          </w:tcPr>
+          <w:p>
+            <w:pPr>
+              <w:autoSpaceDE w:val="0"/>
+              <w:autoSpaceDN w:val="0"/>
+              <w:adjustRightInd w:val="0"/>
+              <w:spacing w:before="75" w:after="75" w:line="360" w:lineRule="auto"/>
+            </w:pPr>
+            <w:r>
+              <w:t>906556</w:t>
+            </w:r>
+          </w:p>
+        </w:tc>
+        <w:tc>
+          <w:tcPr>
+            <w:tcW w:w="0" w:type="auto"/>
+            <w:vAlign w:val="center"/>
+            <w:hideMark/>
+          </w:tcPr>
+          <w:p>
+            <w:pPr>
+              <w:autoSpaceDE w:val="0"/>
+              <w:autoSpaceDN w:val="0"/>
+              <w:adjustRightInd w:val="0"/>
+              <w:spacing w:before="75" w:after="75" w:line="360" w:lineRule="auto"/>
+            </w:pPr>
+            <w:r>
+              <w:rPr>
+                <w:b/>
+                <w:bCs/>
+              </w:rPr>
+              <w:t>Batch</w:t>
+            </w:r>
+            <w:r>
+              <w:t xml:space="preserve"> sold to customer</w:t>
+            </w:r>
+          </w:p>
+        </w:tc>
+        <w:tc>
+          <w:tcPr>
+            <w:tcW w:w="0" w:type="auto"/>
+            <w:vAlign w:val="center"/>
+            <w:hideMark/>
+          </w:tcPr>
+          <w:p>
+            <w:pPr>
+              <w:autoSpaceDE w:val="0"/>
+              <w:autoSpaceDN w:val="0"/>
+              <w:adjustRightInd w:val="0"/>
+              <w:spacing w:before="75" w:after="75" w:line="360" w:lineRule="auto"/>
+            </w:pPr>
+            <w:r>
+              <w:t>Stock issue</w:t>
+            </w:r>
+          </w:p>
+        </w:tc>
+      </w:tr>
+    </w:tbl>
     <w:p>
       <w:pPr>
         <w:autoSpaceDE w:val="0"/>
@@ -9101,7 +9417,7 @@
     <w:tmpl w:val="FFFFFFFF"/>
     <w:lvl w:ilvl="0">
       <w:numFmt w:val="bullet"/>
-      <w:lvlText w:null="1"/>
+      <w:lvlText w:val=""/>
       <w:lvlJc w:val="left"/>
       <w:pPr>
         <w:tabs>
@@ -9149,7 +9465,7 @@
     </w:lvl>
     <w:lvl w:ilvl="3">
       <w:numFmt w:val="bullet"/>
-      <w:lvlText w:null="1"/>
+      <w:lvlText w:val=""/>
       <w:lvlJc w:val="left"/>
       <w:pPr>
         <w:tabs>
@@ -9197,7 +9513,7 @@
     </w:lvl>
     <w:lvl w:ilvl="6">
       <w:numFmt w:val="bullet"/>
-      <w:lvlText w:null="1"/>
+      <w:lvlText w:val=""/>
       <w:lvlJc w:val="left"/>
       <w:pPr>
         <w:tabs>
@@ -14348,7 +14664,7 @@
     <w:tmpl w:val="FFFFFFFF"/>
     <w:lvl w:ilvl="0">
       <w:numFmt w:val="bullet"/>
-      <w:lvlText w:null="1"/>
+      <w:lvlText w:val=""/>
       <w:lvlJc w:val="left"/>
       <w:pPr>
         <w:tabs>
@@ -14396,7 +14712,7 @@
     </w:lvl>
     <w:lvl w:ilvl="3">
       <w:numFmt w:val="bullet"/>
-      <w:lvlText w:null="1"/>
+      <w:lvlText w:val=""/>
       <w:lvlJc w:val="left"/>
       <w:pPr>
         <w:tabs>
@@ -14444,7 +14760,7 @@
     </w:lvl>
     <w:lvl w:ilvl="6">
       <w:numFmt w:val="bullet"/>
-      <w:lvlText w:null="1"/>
+      <w:lvlText w:val=""/>
       <w:lvlJc w:val="left"/>
       <w:pPr>
         <w:tabs>
@@ -19169,7 +19485,6 @@
   <w:style w:type="character" w:default="1" w:styleId="DefaultParagraphFont">
     <w:name w:val="Default Paragraph Font"/>
     <w:uiPriority w:val="1"/>
-    <w:semiHidden/>
     <w:unhideWhenUsed/>
   </w:style>
   <w:style w:type="table" w:default="1" w:styleId="TableNormal">

</xml_diff>